<commit_message>
Finalização do dia 26
Termino do estudo de cabeçalho

Ainda faltam algumas definições basicas para modelagem do documento, porem a automação ainda segue avançando
</commit_message>
<xml_diff>
--- a/demo.docx
+++ b/demo.docx
@@ -2,249 +2,95 @@
 <file path=word/document.xml><?xml version="1.0" encoding="utf-8"?>
 <w:document xmlns:wpc="http://schemas.microsoft.com/office/word/2010/wordprocessingCanvas" xmlns:mo="http://schemas.microsoft.com/office/mac/office/2008/main" xmlns:mc="http://schemas.openxmlformats.org/markup-compatibility/2006" xmlns:mv="urn:schemas-microsoft-com:mac:vml" xmlns:o="urn:schemas-microsoft-com:office:office" xmlns:r="http://schemas.openxmlformats.org/officeDocument/2006/relationships" xmlns:m="http://schemas.openxmlformats.org/officeDocument/2006/math" xmlns:v="urn:schemas-microsoft-com:vml" xmlns:wp14="http://schemas.microsoft.com/office/word/2010/wordprocessingDrawing" xmlns:wp="http://schemas.openxmlformats.org/drawingml/2006/wordprocessingDrawing" xmlns:w10="urn:schemas-microsoft-com:office:word" xmlns:w="http://schemas.openxmlformats.org/wordprocessingml/2006/main" xmlns:w14="http://schemas.microsoft.com/office/word/2010/wordml" xmlns:wpg="http://schemas.microsoft.com/office/word/2010/wordprocessingGroup" xmlns:wpi="http://schemas.microsoft.com/office/word/2010/wordprocessingInk" xmlns:wne="http://schemas.microsoft.com/office/word/2006/wordml" xmlns:wps="http://schemas.microsoft.com/office/word/2010/wordprocessingShape" mc:Ignorable="w14 wp14">
   <w:body>
-    <w:p>
-      <w:pPr>
-        <w:pStyle w:val="Title"/>
-      </w:pPr>
-      <w:r>
-        <w:t>Document Title</w:t>
-      </w:r>
-    </w:p>
-    <w:p>
-      <w:r>
-        <w:t xml:space="preserve">A plain paragraph having some </w:t>
-      </w:r>
-      <w:r>
-        <w:rPr>
-          <w:b/>
-        </w:rPr>
-        <w:t>bold</w:t>
-      </w:r>
-      <w:r>
-        <w:t xml:space="preserve"> and some </w:t>
-      </w:r>
-      <w:r>
-        <w:rPr>
-          <w:i/>
-        </w:rPr>
-        <w:t>italic.</w:t>
-      </w:r>
-    </w:p>
-    <w:p>
-      <w:pPr>
-        <w:pStyle w:val="Heading1"/>
-      </w:pPr>
-      <w:r>
-        <w:t>Heading, level 1</w:t>
-      </w:r>
-    </w:p>
-    <w:p>
-      <w:pPr>
-        <w:pStyle w:val="IntenseQuote"/>
-      </w:pPr>
-      <w:r>
-        <w:t>Intense quote</w:t>
-      </w:r>
-    </w:p>
-    <w:p>
-      <w:pPr>
-        <w:pStyle w:val="ListBullet"/>
-      </w:pPr>
-      <w:r>
-        <w:t>first item in unordered list</w:t>
-      </w:r>
-    </w:p>
-    <w:p>
-      <w:pPr>
-        <w:pStyle w:val="ListNumber"/>
-      </w:pPr>
-      <w:r>
-        <w:t>first item in ordered list</w:t>
-      </w:r>
-    </w:p>
-    <w:p>
-      <w:r>
-        <w:drawing>
-          <wp:inline xmlns:a="http://schemas.openxmlformats.org/drawingml/2006/main" xmlns:pic="http://schemas.openxmlformats.org/drawingml/2006/picture">
-            <wp:extent cx="1143000" cy="672282"/>
-            <wp:docPr id="1" name="Picture 1"/>
-            <wp:cNvGraphicFramePr>
-              <a:graphicFrameLocks noChangeAspect="1"/>
-            </wp:cNvGraphicFramePr>
-            <a:graphic>
-              <a:graphicData uri="http://schemas.openxmlformats.org/drawingml/2006/picture">
-                <pic:pic>
-                  <pic:nvPicPr>
-                    <pic:cNvPr id="0" name="Interface.png"/>
-                    <pic:cNvPicPr/>
-                  </pic:nvPicPr>
-                  <pic:blipFill>
-                    <a:blip r:embed="rId9"/>
-                    <a:stretch>
-                      <a:fillRect/>
-                    </a:stretch>
-                  </pic:blipFill>
-                  <pic:spPr>
-                    <a:xfrm>
-                      <a:off x="0" y="0"/>
-                      <a:ext cx="1143000" cy="672282"/>
-                    </a:xfrm>
-                    <a:prstGeom prst="rect"/>
-                  </pic:spPr>
-                </pic:pic>
-              </a:graphicData>
-            </a:graphic>
-          </wp:inline>
-        </w:drawing>
-      </w:r>
-    </w:p>
     <w:tbl>
       <w:tblPr>
         <w:tblW w:type="auto" w:w="0"/>
         <w:tblLook w:firstColumn="1" w:firstRow="1" w:lastColumn="0" w:lastRow="0" w:noHBand="0" w:noVBand="1" w:val="04A0"/>
       </w:tblPr>
       <w:tblGrid>
-        <w:gridCol w:w="2880"/>
-        <w:gridCol w:w="2880"/>
-        <w:gridCol w:w="2880"/>
+        <w:gridCol w:w="3475"/>
+        <w:gridCol w:w="3475"/>
+        <w:gridCol w:w="3475"/>
       </w:tblGrid>
       <w:tr>
         <w:tc>
           <w:tcPr>
-            <w:tcW w:type="dxa" w:w="2880"/>
+            <w:tcW w:type="dxa" w:w="3475"/>
+          </w:tcPr>
+          <w:p/>
+        </w:tc>
+        <w:tc>
+          <w:tcPr>
+            <w:tcW w:type="dxa" w:w="3475"/>
+          </w:tcPr>
+          <w:p/>
+        </w:tc>
+        <w:tc>
+          <w:tcPr>
+            <w:tcW w:type="dxa" w:w="3475"/>
+          </w:tcPr>
+          <w:p/>
+        </w:tc>
+      </w:tr>
+      <w:tr>
+        <w:tc>
+          <w:tcPr>
+            <w:tcW w:type="dxa" w:w="3475"/>
           </w:tcPr>
           <w:p>
             <w:r>
-              <w:t>Qty</w:t>
+              <w:drawing>
+                <wp:inline xmlns:a="http://schemas.openxmlformats.org/drawingml/2006/main" xmlns:pic="http://schemas.openxmlformats.org/drawingml/2006/picture">
+                  <wp:extent cx="720000" cy="1080000"/>
+                  <wp:docPr id="1" name="Picture 1"/>
+                  <wp:cNvGraphicFramePr>
+                    <a:graphicFrameLocks noChangeAspect="1"/>
+                  </wp:cNvGraphicFramePr>
+                  <a:graphic>
+                    <a:graphicData uri="http://schemas.openxmlformats.org/drawingml/2006/picture">
+                      <pic:pic>
+                        <pic:nvPicPr>
+                          <pic:cNvPr id="0" name="logo_rodape_novo.png"/>
+                          <pic:cNvPicPr/>
+                        </pic:nvPicPr>
+                        <pic:blipFill>
+                          <a:blip r:embed="rId9"/>
+                          <a:stretch>
+                            <a:fillRect/>
+                          </a:stretch>
+                        </pic:blipFill>
+                        <pic:spPr>
+                          <a:xfrm>
+                            <a:off x="0" y="0"/>
+                            <a:ext cx="720000" cy="1080000"/>
+                          </a:xfrm>
+                          <a:prstGeom prst="rect"/>
+                        </pic:spPr>
+                      </pic:pic>
+                    </a:graphicData>
+                  </a:graphic>
+                </wp:inline>
+              </w:drawing>
             </w:r>
           </w:p>
         </w:tc>
         <w:tc>
           <w:tcPr>
-            <w:tcW w:type="dxa" w:w="2880"/>
+            <w:tcW w:type="dxa" w:w="3475"/>
           </w:tcPr>
-          <w:p>
-            <w:r>
-              <w:t>Id</w:t>
-            </w:r>
-          </w:p>
+          <w:p/>
         </w:tc>
         <w:tc>
           <w:tcPr>
-            <w:tcW w:type="dxa" w:w="2880"/>
+            <w:tcW w:type="dxa" w:w="3475"/>
           </w:tcPr>
-          <w:p>
-            <w:r>
-              <w:t>Desc</w:t>
-            </w:r>
-          </w:p>
-        </w:tc>
-      </w:tr>
-      <w:tr>
-        <w:tc>
-          <w:tcPr>
-            <w:tcW w:type="dxa" w:w="2880"/>
-          </w:tcPr>
-          <w:p>
-            <w:r>
-              <w:t>3</w:t>
-            </w:r>
-          </w:p>
-        </w:tc>
-        <w:tc>
-          <w:tcPr>
-            <w:tcW w:type="dxa" w:w="2880"/>
-          </w:tcPr>
-          <w:p>
-            <w:r>
-              <w:t>101</w:t>
-            </w:r>
-          </w:p>
-        </w:tc>
-        <w:tc>
-          <w:tcPr>
-            <w:tcW w:type="dxa" w:w="2880"/>
-          </w:tcPr>
-          <w:p>
-            <w:r>
-              <w:t>Spam</w:t>
-            </w:r>
-          </w:p>
-        </w:tc>
-      </w:tr>
-      <w:tr>
-        <w:tc>
-          <w:tcPr>
-            <w:tcW w:type="dxa" w:w="2880"/>
-          </w:tcPr>
-          <w:p>
-            <w:r>
-              <w:t>7</w:t>
-            </w:r>
-          </w:p>
-        </w:tc>
-        <w:tc>
-          <w:tcPr>
-            <w:tcW w:type="dxa" w:w="2880"/>
-          </w:tcPr>
-          <w:p>
-            <w:r>
-              <w:t>422</w:t>
-            </w:r>
-          </w:p>
-        </w:tc>
-        <w:tc>
-          <w:tcPr>
-            <w:tcW w:type="dxa" w:w="2880"/>
-          </w:tcPr>
-          <w:p>
-            <w:r>
-              <w:t>Eggs</w:t>
-            </w:r>
-          </w:p>
-        </w:tc>
-      </w:tr>
-      <w:tr>
-        <w:tc>
-          <w:tcPr>
-            <w:tcW w:type="dxa" w:w="2880"/>
-          </w:tcPr>
-          <w:p>
-            <w:r>
-              <w:t>4</w:t>
-            </w:r>
-          </w:p>
-        </w:tc>
-        <w:tc>
-          <w:tcPr>
-            <w:tcW w:type="dxa" w:w="2880"/>
-          </w:tcPr>
-          <w:p>
-            <w:r>
-              <w:t>631</w:t>
-            </w:r>
-          </w:p>
-        </w:tc>
-        <w:tc>
-          <w:tcPr>
-            <w:tcW w:type="dxa" w:w="2880"/>
-          </w:tcPr>
-          <w:p>
-            <w:r>
-              <w:t>Spam, spam, eggs, and spam</w:t>
-            </w:r>
-          </w:p>
+          <w:p/>
         </w:tc>
       </w:tr>
     </w:tbl>
-    <w:p>
-      <w:r>
-        <w:br w:type="page"/>
-      </w:r>
-    </w:p>
     <w:sectPr>
       <w:pgSz w:w="12240" w:h="15840"/>
-      <w:pgMar w:top="1440" w:right="1800" w:bottom="1440" w:left="1800" w:header="720" w:footer="720" w:gutter="0"/>
+      <w:pgMar w:top="1134" w:right="907" w:bottom="1134" w:left="907" w:header="720" w:footer="720" w:gutter="0"/>
       <w:cols w:space="720"/>
       <w:docGrid w:linePitch="360"/>
     </w:sectPr>

</xml_diff>